<commit_message>
update write up and some minor change on the code
</commit_message>
<xml_diff>
--- a/Task1/Task1_writeUp.docx
+++ b/Task1/Task1_writeUp.docx
@@ -108,6 +108,9 @@
     </w:p>
     <w:p>
       <w:r>
+        <w:rPr>
+          <w:noProof/>
+        </w:rPr>
         <w:drawing>
           <wp:inline distT="0" distB="0" distL="0" distR="0" wp14:anchorId="758C0428" wp14:editId="34D4E786">
             <wp:extent cx="5626100" cy="2735511"/>
@@ -212,7 +215,115 @@
       <w:r>
         <w:t xml:space="preserve">Also, the scikit-image uses more advanced packages. </w:t>
       </w:r>
-    </w:p>
+      <w:r>
+        <w:t xml:space="preserve">Additionally, the package has </w:t>
+      </w:r>
+      <w:r>
+        <w:t>post</w:t>
+      </w:r>
+      <w:r>
+        <w:t>-processing which enforce</w:t>
+      </w:r>
+      <w:r>
+        <w:t>s</w:t>
+      </w:r>
+      <w:r>
+        <w:t xml:space="preserve"> </w:t>
+      </w:r>
+      <w:r>
+        <w:t>connectivity</w:t>
+      </w:r>
+      <w:r>
+        <w:t xml:space="preserve">. </w:t>
+      </w:r>
+    </w:p>
+    <w:p/>
+    <w:p>
+      <w:r>
+        <w:t>R</w:t>
+      </w:r>
+      <w:r>
+        <w:rPr>
+          <w:rFonts w:hint="eastAsia"/>
+        </w:rPr>
+        <w:t>eference</w:t>
+      </w:r>
+      <w:r>
+        <w:t>s:</w:t>
+      </w:r>
+    </w:p>
+    <w:p>
+      <w:pPr>
+        <w:spacing w:after="0" w:line="240" w:lineRule="auto"/>
+      </w:pPr>
+      <w:r>
+        <w:rPr>
+          <w:rFonts w:ascii="Calibri" w:eastAsia="Times New Roman" w:hAnsi="Calibri" w:cs="Calibri"/>
+          <w:color w:val="000000"/>
+          <w:sz w:val="27"/>
+          <w:szCs w:val="27"/>
+        </w:rPr>
+        <w:t>[</w:t>
+      </w:r>
+      <w:r>
+        <w:t>1]</w:t>
+      </w:r>
+      <w:r>
+        <w:t xml:space="preserve"> </w:t>
+      </w:r>
+      <w:r>
+        <w:t xml:space="preserve">R. Achanta, A. </w:t>
+      </w:r>
+      <w:proofErr w:type="spellStart"/>
+      <w:r>
+        <w:t>Shaji</w:t>
+      </w:r>
+      <w:proofErr w:type="spellEnd"/>
+      <w:r>
+        <w:t xml:space="preserve">, K. Smith, A. </w:t>
+      </w:r>
+      <w:proofErr w:type="spellStart"/>
+      <w:r>
+        <w:t>Lucchi</w:t>
+      </w:r>
+      <w:proofErr w:type="spellEnd"/>
+      <w:r>
+        <w:t xml:space="preserve">, P. </w:t>
+      </w:r>
+      <w:proofErr w:type="spellStart"/>
+      <w:r>
+        <w:t>Fua</w:t>
+      </w:r>
+      <w:proofErr w:type="spellEnd"/>
+      <w:r>
+        <w:t xml:space="preserve">, and S. </w:t>
+      </w:r>
+      <w:proofErr w:type="spellStart"/>
+      <w:r>
+        <w:t>Süsstrunk</w:t>
+      </w:r>
+      <w:proofErr w:type="spellEnd"/>
+      <w:r>
+        <w:t xml:space="preserve">, “SLIC </w:t>
+      </w:r>
+      <w:proofErr w:type="spellStart"/>
+      <w:r>
+        <w:t>Superpixels</w:t>
+      </w:r>
+      <w:proofErr w:type="spellEnd"/>
+      <w:r>
+        <w:t>.” Available: https://www.iro.umontreal.ca/~mignotte/IFT6150/Articles/SLIC_Superpixels.pdf</w:t>
+      </w:r>
+    </w:p>
+    <w:p>
+      <w:pPr>
+        <w:spacing w:before="100" w:beforeAutospacing="1" w:after="100" w:afterAutospacing="1" w:line="240" w:lineRule="auto"/>
+      </w:pPr>
+      <w:r>
+        <w:t>‌</w:t>
+      </w:r>
+    </w:p>
+    <w:p/>
     <w:p/>
     <w:p/>
     <w:sectPr>
@@ -677,6 +788,7 @@
   <w:style w:type="character" w:default="1" w:styleId="DefaultParagraphFont">
     <w:name w:val="Default Paragraph Font"/>
     <w:uiPriority w:val="1"/>
+    <w:semiHidden/>
     <w:unhideWhenUsed/>
   </w:style>
   <w:style w:type="table" w:default="1" w:styleId="TableNormal">

</xml_diff>

<commit_message>
Update the write up
</commit_message>
<xml_diff>
--- a/Task1/Task1_writeUp.docx
+++ b/Task1/Task1_writeUp.docx
@@ -4,7 +4,13 @@
   <w:body>
     <w:p>
       <w:r>
-        <w:t>Task1 Result:</w:t>
+        <w:t>Task</w:t>
+      </w:r>
+      <w:r>
+        <w:t xml:space="preserve"> </w:t>
+      </w:r>
+      <w:r>
+        <w:t>1 Result:</w:t>
       </w:r>
     </w:p>
     <w:p/>
@@ -43,7 +49,7 @@
           <w:noProof/>
         </w:rPr>
         <w:drawing>
-          <wp:inline distT="0" distB="0" distL="0" distR="0" wp14:anchorId="0D79AAFA" wp14:editId="564D5104">
+          <wp:inline distT="0" distB="0" distL="0" distR="0" wp14:anchorId="0D79AAFA" wp14:editId="4475B11B">
             <wp:extent cx="5525691" cy="2266950"/>
             <wp:effectExtent l="0" t="0" r="0" b="0"/>
             <wp:docPr id="753710868" name="Picture 1"/>
@@ -112,7 +118,7 @@
           <w:noProof/>
         </w:rPr>
         <w:drawing>
-          <wp:inline distT="0" distB="0" distL="0" distR="0" wp14:anchorId="758C0428" wp14:editId="34D4E786">
+          <wp:inline distT="0" distB="0" distL="0" distR="0" wp14:anchorId="758C0428" wp14:editId="72183925">
             <wp:extent cx="5626100" cy="2735511"/>
             <wp:effectExtent l="0" t="0" r="0" b="8255"/>
             <wp:docPr id="1273140135" name="Picture 1" descr="A picture containing diagram&#10;&#10;Description automatically generated"/>

</xml_diff>